<commit_message>
Sviluppo tesi e bugfixes
</commit_message>
<xml_diff>
--- a/Relazione_MusicDiscover.docx
+++ b/Relazione_MusicDiscover.docx
@@ -4179,13 +4179,7 @@
         <w:jc w:val="left"/>
       </w:pPr>
       <w:r>
-        <w:t xml:space="preserve">La prima pagina è l’Homepage la quale </w:t>
-      </w:r>
-      <w:r>
-        <w:t>spiega</w:t>
-      </w:r>
-      <w:r>
-        <w:t xml:space="preserve"> il funzionamento delle altre sezioni e le loro limitazioni, in quanto non tutti gli artisti potrebbero avere la stessa copertura d’informazioni necessarie per il corretto funzionamento dei servizi disponibili.</w:t>
+        <w:t>La prima pagina è l’Homepage la quale spiega il funzionamento delle altre sezioni e le loro limitazioni, in quanto non tutti gli artisti potrebbero avere la stessa copertura d’informazioni necessarie per il corretto funzionamento dei servizi disponibili.</w:t>
       </w:r>
     </w:p>
     <w:p>
@@ -4517,20 +4511,26 @@
         <w:jc w:val="left"/>
       </w:pPr>
       <w:r>
-        <w:t xml:space="preserve">Per importare un componente nel metodo di rendering si utilizzano dei tag simili a quelli di HTML, </w:t>
-      </w:r>
-      <w:r>
-        <w:t xml:space="preserve">in cui il nome del tag è dettato dal nome della classe che comprende il codice che si vuole importare e </w:t>
-      </w:r>
-      <w:proofErr w:type="spellStart"/>
-      <w:r>
-        <w:t>renderizzare</w:t>
-      </w:r>
-      <w:proofErr w:type="spellEnd"/>
+        <w:t xml:space="preserve">Per importare un componente nel metodo di rendering si utilizzano dei tag simili a quelli HTML, </w:t>
+      </w:r>
+      <w:r>
+        <w:t>in cui il nome del tag è dettato dal nome della classe che comprende il codice che si vuole importare e renderizzare</w:t>
+      </w:r>
       <w:r>
         <w:t>, per esempio in questo caso per importare il componente della barra di navigazione si utilizza il codice alla riga 15 del file App.js</w:t>
       </w:r>
       <w:r>
+        <w:t xml:space="preserve"> (&lt;</w:t>
+      </w:r>
+      <w:proofErr w:type="spellStart"/>
+      <w:r>
+        <w:t>Navbar</w:t>
+      </w:r>
+      <w:proofErr w:type="spellEnd"/>
+      <w:r>
+        <w:t xml:space="preserve"> /&gt;)</w:t>
+      </w:r>
+      <w:r>
         <w:t>.</w:t>
       </w:r>
     </w:p>
@@ -4539,37 +4539,514 @@
         <w:pStyle w:val="Corpo"/>
         <w:jc w:val="left"/>
       </w:pPr>
+      <w:r>
+        <w:lastRenderedPageBreak/>
+        <w:t>Nel file App.js oltre ad importare la barra di navigazione è possibile notare che ho importato due altri componenti, il componente “</w:t>
+      </w:r>
+      <w:proofErr w:type="spellStart"/>
+      <w:r>
+        <w:t>Route</w:t>
+      </w:r>
+      <w:proofErr w:type="spellEnd"/>
+      <w:r>
+        <w:t>” e il componente “Router” entrambi definiti nel modulo “</w:t>
+      </w:r>
+      <w:proofErr w:type="spellStart"/>
+      <w:r>
+        <w:t>react</w:t>
+      </w:r>
+      <w:proofErr w:type="spellEnd"/>
+      <w:r>
+        <w:t>-router-</w:t>
+      </w:r>
+      <w:proofErr w:type="spellStart"/>
+      <w:r>
+        <w:t>dom</w:t>
+      </w:r>
+      <w:proofErr w:type="spellEnd"/>
+      <w:r>
+        <w:t>”.</w:t>
+      </w:r>
+    </w:p>
+    <w:p>
+      <w:pPr>
+        <w:pStyle w:val="Corpo"/>
+        <w:jc w:val="left"/>
+      </w:pPr>
+      <w:r>
+        <w:t xml:space="preserve">Questi due componenti hanno il compito di facilitare la programmazione della navigazione con gli URL da parte del client, infatti ad ogni </w:t>
+      </w:r>
+      <w:proofErr w:type="spellStart"/>
+      <w:r>
+        <w:t>route</w:t>
+      </w:r>
+      <w:proofErr w:type="spellEnd"/>
+      <w:r>
+        <w:t xml:space="preserve"> con </w:t>
+      </w:r>
+      <w:proofErr w:type="spellStart"/>
+      <w:r>
+        <w:t>path</w:t>
+      </w:r>
+      <w:proofErr w:type="spellEnd"/>
+      <w:r>
+        <w:t xml:space="preserve"> specificato corrisponde l’URL con lo stesso </w:t>
+      </w:r>
+      <w:proofErr w:type="spellStart"/>
+      <w:r>
+        <w:t>path</w:t>
+      </w:r>
+      <w:proofErr w:type="spellEnd"/>
+      <w:r>
+        <w:t>.</w:t>
+      </w:r>
+    </w:p>
+    <w:p>
+      <w:pPr>
+        <w:pStyle w:val="Corpo"/>
+        <w:jc w:val="left"/>
+      </w:pPr>
+    </w:p>
+    <w:p>
+      <w:pPr>
+        <w:pStyle w:val="Corpo"/>
+        <w:jc w:val="left"/>
+        <w:rPr>
+          <w:sz w:val="32"/>
+          <w:szCs w:val="32"/>
+        </w:rPr>
+      </w:pPr>
+      <w:r>
+        <w:rPr>
+          <w:sz w:val="32"/>
+          <w:szCs w:val="32"/>
+        </w:rPr>
+        <w:t xml:space="preserve">5.2 Pagina </w:t>
+      </w:r>
+      <w:proofErr w:type="spellStart"/>
+      <w:r>
+        <w:rPr>
+          <w:sz w:val="32"/>
+          <w:szCs w:val="32"/>
+        </w:rPr>
+        <w:t>Bandcamp</w:t>
+      </w:r>
+      <w:proofErr w:type="spellEnd"/>
+    </w:p>
+    <w:p>
+      <w:pPr>
+        <w:pStyle w:val="Corpo"/>
+        <w:jc w:val="left"/>
+      </w:pPr>
+      <w:r>
+        <w:t xml:space="preserve">La seconda pagina della web application offre il servizio di </w:t>
+      </w:r>
+      <w:r>
+        <w:t>visualizzare i</w:t>
+      </w:r>
+      <w:r>
+        <w:t xml:space="preserve"> vari album di un artista e la possibilità di fare il download delle canzoni dell’album.</w:t>
+      </w:r>
+    </w:p>
+    <w:p>
+      <w:pPr>
+        <w:pStyle w:val="Corpo"/>
+        <w:jc w:val="left"/>
+      </w:pPr>
+      <w:r>
+        <w:t xml:space="preserve">Per cercare l’artista ho messo a disposizione una semplice </w:t>
+      </w:r>
+      <w:proofErr w:type="spellStart"/>
+      <w:r>
+        <w:t>form</w:t>
+      </w:r>
+      <w:proofErr w:type="spellEnd"/>
+      <w:r>
+        <w:t xml:space="preserve"> composta da un campo in cui è necessario mettere il nome dell’artista </w:t>
+      </w:r>
+      <w:r>
+        <w:t>e</w:t>
+      </w:r>
+      <w:r>
+        <w:t xml:space="preserve"> un bottone per inviare la richiesta al server.</w:t>
+      </w:r>
+    </w:p>
+    <w:p>
+      <w:pPr>
+        <w:pStyle w:val="Corpo"/>
+        <w:jc w:val="left"/>
+      </w:pPr>
+      <w:r>
+        <w:t xml:space="preserve">Successivamente il server ricevuta la richiesta prenderà i dati da </w:t>
+      </w:r>
+      <w:proofErr w:type="spellStart"/>
+      <w:r>
+        <w:t>bandcamp</w:t>
+      </w:r>
+      <w:proofErr w:type="spellEnd"/>
+      <w:r>
+        <w:t xml:space="preserve"> e li invierà al client, in seguito è possibile vedere il risultato della risposta del server</w:t>
+      </w:r>
+    </w:p>
+    <w:p>
+      <w:pPr>
+        <w:pStyle w:val="Corpo"/>
+        <w:jc w:val="left"/>
+      </w:pPr>
+      <w:r>
+        <w:rPr>
+          <w:noProof/>
+        </w:rPr>
+        <w:drawing>
+          <wp:inline distT="0" distB="0" distL="0" distR="0" wp14:anchorId="35B57118" wp14:editId="35C0BE21">
+            <wp:extent cx="6120130" cy="3436620"/>
+            <wp:effectExtent l="0" t="0" r="0" b="0"/>
+            <wp:docPr id="8" name="Immagine 8" descr="Immagine che contiene screenshot&#10;&#10;Descrizione generata automaticamente"/>
+            <wp:cNvGraphicFramePr>
+              <a:graphicFrameLocks xmlns:a="http://schemas.openxmlformats.org/drawingml/2006/main" noChangeAspect="1"/>
+            </wp:cNvGraphicFramePr>
+            <a:graphic xmlns:a="http://schemas.openxmlformats.org/drawingml/2006/main">
+              <a:graphicData uri="http://schemas.openxmlformats.org/drawingml/2006/picture">
+                <pic:pic xmlns:pic="http://schemas.openxmlformats.org/drawingml/2006/picture">
+                  <pic:nvPicPr>
+                    <pic:cNvPr id="8" name="bandcamppage.png"/>
+                    <pic:cNvPicPr/>
+                  </pic:nvPicPr>
+                  <pic:blipFill>
+                    <a:blip r:embed="rId17"/>
+                    <a:stretch>
+                      <a:fillRect/>
+                    </a:stretch>
+                  </pic:blipFill>
+                  <pic:spPr>
+                    <a:xfrm>
+                      <a:off x="0" y="0"/>
+                      <a:ext cx="6120130" cy="3436620"/>
+                    </a:xfrm>
+                    <a:prstGeom prst="rect">
+                      <a:avLst/>
+                    </a:prstGeom>
+                  </pic:spPr>
+                </pic:pic>
+              </a:graphicData>
+            </a:graphic>
+          </wp:inline>
+        </w:drawing>
+      </w:r>
+      <w:r>
+        <w:t>.</w:t>
+      </w:r>
+    </w:p>
+    <w:p>
+      <w:pPr>
+        <w:pStyle w:val="Corpo"/>
+        <w:jc w:val="left"/>
+      </w:pPr>
+      <w:r>
+        <w:t xml:space="preserve">Per inviare la richiesta al server ho usato un modulo esterno chiamato </w:t>
+      </w:r>
+      <w:proofErr w:type="spellStart"/>
+      <w:r>
+        <w:t>Axios</w:t>
+      </w:r>
+      <w:proofErr w:type="spellEnd"/>
+      <w:r>
+        <w:t>.</w:t>
+      </w:r>
+    </w:p>
+    <w:p>
+      <w:pPr>
+        <w:pStyle w:val="Corpo"/>
+        <w:jc w:val="left"/>
+      </w:pPr>
+      <w:proofErr w:type="spellStart"/>
+      <w:r>
+        <w:t>Axios</w:t>
+      </w:r>
+      <w:proofErr w:type="spellEnd"/>
+      <w:r>
+        <w:t xml:space="preserve"> è basato sulle promesse (argomento che spiegherò nel seguito) per effettuare chiamate http </w:t>
+      </w:r>
+      <w:r>
+        <w:t xml:space="preserve">sia da lato browser sia da lato server, quindi ritornando al concetto </w:t>
+      </w:r>
+      <w:r>
+        <w:lastRenderedPageBreak/>
+        <w:t>fondamentale che la stack MERN è isomorfa, cioè le tecnologie sono intercambiabili tra front-end e back-end visto che il linguaggio di programmazione è lo stesso.</w:t>
+      </w:r>
+    </w:p>
+    <w:p>
+      <w:pPr>
+        <w:pStyle w:val="Corpo"/>
+        <w:jc w:val="left"/>
+      </w:pPr>
+      <w:r>
+        <w:t xml:space="preserve">Ho usato </w:t>
+      </w:r>
+      <w:proofErr w:type="spellStart"/>
+      <w:r>
+        <w:t>Axios</w:t>
+      </w:r>
+      <w:proofErr w:type="spellEnd"/>
+      <w:r>
+        <w:t xml:space="preserve"> perché semplifica la creazione di richieste http settando autonomamente gli </w:t>
+      </w:r>
+      <w:proofErr w:type="spellStart"/>
+      <w:r>
+        <w:t>header</w:t>
+      </w:r>
+      <w:proofErr w:type="spellEnd"/>
+      <w:r>
+        <w:t xml:space="preserve"> e altre impostazioni.</w:t>
+      </w:r>
+    </w:p>
+    <w:p>
+      <w:pPr>
+        <w:pStyle w:val="Corpo"/>
+        <w:jc w:val="left"/>
+      </w:pPr>
+      <w:r>
+        <w:t xml:space="preserve">Inoltre, </w:t>
+      </w:r>
+      <w:proofErr w:type="spellStart"/>
+      <w:r>
+        <w:t>A</w:t>
+      </w:r>
       <w:bookmarkStart w:id="0" w:name="_GoBack"/>
+      <w:bookmarkEnd w:id="0"/>
+      <w:r>
+        <w:t>xios</w:t>
+      </w:r>
+      <w:proofErr w:type="spellEnd"/>
+      <w:r>
+        <w:t xml:space="preserve"> essendo basato sulle promesse è asincrono e usando la costruzione “</w:t>
+      </w:r>
+      <w:proofErr w:type="spellStart"/>
+      <w:r>
+        <w:t>then</w:t>
+      </w:r>
+      <w:proofErr w:type="spellEnd"/>
+      <w:r>
+        <w:t xml:space="preserve">” e “catch” è possibile gestire la risposta tramite </w:t>
+      </w:r>
+      <w:proofErr w:type="spellStart"/>
+      <w:r>
+        <w:t>callback</w:t>
+      </w:r>
+      <w:proofErr w:type="spellEnd"/>
+      <w:r>
+        <w:t xml:space="preserve">, sempre ricordando il paradigma ad eventi che è presente estensivamente anche in </w:t>
+      </w:r>
+      <w:proofErr w:type="spellStart"/>
+      <w:r>
+        <w:t>nodejs</w:t>
+      </w:r>
+      <w:proofErr w:type="spellEnd"/>
+      <w:r>
+        <w:t>.</w:t>
+      </w:r>
+    </w:p>
+    <w:p>
+      <w:pPr>
+        <w:pStyle w:val="Corpo"/>
+        <w:jc w:val="left"/>
+      </w:pPr>
+      <w:r>
+        <w:t>Di seguito è il codice che si occupa di inviare la richiesta dei dati al server</w:t>
+      </w:r>
+      <w:r>
+        <w:t>:</w:t>
+      </w:r>
+    </w:p>
+    <w:p>
+      <w:pPr>
+        <w:pStyle w:val="Corpo"/>
+        <w:jc w:val="left"/>
+      </w:pPr>
+      <w:r>
+        <w:rPr>
+          <w:noProof/>
+        </w:rPr>
+        <w:drawing>
+          <wp:inline distT="0" distB="0" distL="0" distR="0" wp14:anchorId="6BE0C1BC" wp14:editId="70A39CCD">
+            <wp:extent cx="6120130" cy="4580890"/>
+            <wp:effectExtent l="0" t="0" r="0" b="0"/>
+            <wp:docPr id="12" name="Immagine 12" descr="Immagine che contiene telefono, cellulare, sedendo, portatile&#10;&#10;Descrizione generata automaticamente"/>
+            <wp:cNvGraphicFramePr>
+              <a:graphicFrameLocks xmlns:a="http://schemas.openxmlformats.org/drawingml/2006/main" noChangeAspect="1"/>
+            </wp:cNvGraphicFramePr>
+            <a:graphic xmlns:a="http://schemas.openxmlformats.org/drawingml/2006/main">
+              <a:graphicData uri="http://schemas.openxmlformats.org/drawingml/2006/picture">
+                <pic:pic xmlns:pic="http://schemas.openxmlformats.org/drawingml/2006/picture">
+                  <pic:nvPicPr>
+                    <pic:cNvPr id="12" name="carbon.png"/>
+                    <pic:cNvPicPr/>
+                  </pic:nvPicPr>
+                  <pic:blipFill>
+                    <a:blip r:embed="rId18"/>
+                    <a:stretch>
+                      <a:fillRect/>
+                    </a:stretch>
+                  </pic:blipFill>
+                  <pic:spPr>
+                    <a:xfrm>
+                      <a:off x="0" y="0"/>
+                      <a:ext cx="6120130" cy="4580890"/>
+                    </a:xfrm>
+                    <a:prstGeom prst="rect">
+                      <a:avLst/>
+                    </a:prstGeom>
+                  </pic:spPr>
+                </pic:pic>
+              </a:graphicData>
+            </a:graphic>
+          </wp:inline>
+        </w:drawing>
+      </w:r>
+    </w:p>
+    <w:p>
+      <w:pPr>
+        <w:pStyle w:val="Corpo"/>
+        <w:jc w:val="left"/>
+      </w:pPr>
+      <w:r>
+        <w:t>.</w:t>
+      </w:r>
+    </w:p>
+    <w:p>
+      <w:pPr>
+        <w:pStyle w:val="Corpo"/>
+        <w:jc w:val="left"/>
+      </w:pPr>
+      <w:r>
+        <w:t>Le informazioni ricevute dal server sono salvate nello stato del componente.</w:t>
+      </w:r>
+    </w:p>
+    <w:p>
+      <w:pPr>
+        <w:pStyle w:val="Corpo"/>
+        <w:jc w:val="left"/>
+      </w:pPr>
+      <w:r>
+        <w:t>Lo stato di un componente è una struttura fondamentale in React, esso è il mezzo per il quale il componente aggiorna il suo layout, infatti quando si modifica, inserisce o si rimuove un dato dallo stato React aggiorna automaticamente la visualizzazione del componente secondo cosa è cambiato nello stato.</w:t>
+      </w:r>
+    </w:p>
+    <w:p>
+      <w:pPr>
+        <w:pStyle w:val="Corpo"/>
+        <w:jc w:val="left"/>
+      </w:pPr>
       <w:r>
         <w:lastRenderedPageBreak/>
-        <w:t>In questo caso per fornire al client il codice della pagina richiesto dall’URL utilizzo un modulo sviluppato da terzi che si chiama “</w:t>
-      </w:r>
-      <w:proofErr w:type="spellStart"/>
-      <w:r>
-        <w:t>react</w:t>
-      </w:r>
-      <w:proofErr w:type="spellEnd"/>
-      <w:r>
-        <w:t>-router-</w:t>
-      </w:r>
-      <w:proofErr w:type="spellStart"/>
-      <w:r>
-        <w:t>dom</w:t>
-      </w:r>
-      <w:proofErr w:type="spellEnd"/>
-      <w:r>
-        <w:t>”.</w:t>
-      </w:r>
-    </w:p>
-    <w:bookmarkEnd w:id="0"/>
-    <w:p>
-      <w:pPr>
-        <w:pStyle w:val="Corpo"/>
-        <w:jc w:val="left"/>
-      </w:pPr>
+        <w:t>Oltre alle informazioni</w:t>
+      </w:r>
+      <w:r>
+        <w:t xml:space="preserve"> ricevute dal server,</w:t>
+      </w:r>
+      <w:r>
+        <w:t xml:space="preserve"> lo stato di </w:t>
+      </w:r>
+      <w:proofErr w:type="spellStart"/>
+      <w:r>
+        <w:t>BandCampPage</w:t>
+      </w:r>
+      <w:proofErr w:type="spellEnd"/>
+      <w:r>
+        <w:t xml:space="preserve"> contiene la variabile booleana </w:t>
+      </w:r>
+      <w:proofErr w:type="spellStart"/>
+      <w:r>
+        <w:t>isShowBandcampDiv</w:t>
+      </w:r>
+      <w:proofErr w:type="spellEnd"/>
+      <w:r>
+        <w:t xml:space="preserve"> che </w:t>
+      </w:r>
+      <w:r>
+        <w:t>gestisce la visualizzazione degli album nella pagina.</w:t>
+      </w:r>
+    </w:p>
+    <w:p>
+      <w:pPr>
+        <w:pStyle w:val="Corpo"/>
+        <w:jc w:val="left"/>
+      </w:pPr>
+      <w:r>
+        <w:t>Infatti, se essa non ci fosse React cercherebbe di renderizzare dei componenti senza informazioni e ciò mand</w:t>
+      </w:r>
+      <w:r>
+        <w:t>e</w:t>
+      </w:r>
+      <w:r>
+        <w:t>rebbe in crash il sito.</w:t>
+      </w:r>
+    </w:p>
+    <w:p>
+      <w:pPr>
+        <w:pStyle w:val="Corpo"/>
+        <w:jc w:val="left"/>
+      </w:pPr>
+      <w:r>
+        <w:t>Questo controllo è fatto semplicemente mettendo in and il componente da renderizzare e la variabile booleana:</w:t>
+      </w:r>
+    </w:p>
+    <w:p>
+      <w:pPr>
+        <w:pStyle w:val="Corpo"/>
+        <w:jc w:val="left"/>
+      </w:pPr>
+      <w:r>
+        <w:rPr>
+          <w:noProof/>
+        </w:rPr>
+        <w:drawing>
+          <wp:inline distT="0" distB="0" distL="0" distR="0" wp14:anchorId="15266D1E" wp14:editId="1B42FF59">
+            <wp:extent cx="6120130" cy="1403985"/>
+            <wp:effectExtent l="0" t="0" r="0" b="5715"/>
+            <wp:docPr id="13" name="Immagine 13" descr="Immagine che contiene cibo&#10;&#10;Descrizione generata automaticamente"/>
+            <wp:cNvGraphicFramePr>
+              <a:graphicFrameLocks xmlns:a="http://schemas.openxmlformats.org/drawingml/2006/main" noChangeAspect="1"/>
+            </wp:cNvGraphicFramePr>
+            <a:graphic xmlns:a="http://schemas.openxmlformats.org/drawingml/2006/main">
+              <a:graphicData uri="http://schemas.openxmlformats.org/drawingml/2006/picture">
+                <pic:pic xmlns:pic="http://schemas.openxmlformats.org/drawingml/2006/picture">
+                  <pic:nvPicPr>
+                    <pic:cNvPr id="13" name="carbon(1).png"/>
+                    <pic:cNvPicPr/>
+                  </pic:nvPicPr>
+                  <pic:blipFill>
+                    <a:blip r:embed="rId19"/>
+                    <a:stretch>
+                      <a:fillRect/>
+                    </a:stretch>
+                  </pic:blipFill>
+                  <pic:spPr>
+                    <a:xfrm>
+                      <a:off x="0" y="0"/>
+                      <a:ext cx="6120130" cy="1403985"/>
+                    </a:xfrm>
+                    <a:prstGeom prst="rect">
+                      <a:avLst/>
+                    </a:prstGeom>
+                  </pic:spPr>
+                </pic:pic>
+              </a:graphicData>
+            </a:graphic>
+          </wp:inline>
+        </w:drawing>
+      </w:r>
+    </w:p>
+    <w:p>
+      <w:pPr>
+        <w:pStyle w:val="Corpo"/>
+        <w:jc w:val="left"/>
+      </w:pPr>
+      <w:r>
+        <w:t>.</w:t>
+      </w:r>
     </w:p>
     <w:sectPr>
-      <w:footerReference w:type="default" r:id="rId17"/>
+      <w:footerReference w:type="default" r:id="rId20"/>
       <w:pgSz w:w="11906" w:h="16838"/>
       <w:pgMar w:top="1134" w:right="1134" w:bottom="1134" w:left="1134" w:header="709" w:footer="850" w:gutter="0"/>
       <w:cols w:space="720"/>
@@ -7240,7 +7717,7 @@
 </file>
 
 <file path=customXml/itemProps1.xml><?xml version="1.0" encoding="utf-8"?>
-<ds:datastoreItem xmlns:ds="http://schemas.openxmlformats.org/officeDocument/2006/customXml" ds:itemID="{CC83F5CA-CB41-4FF5-B42C-EA0B403AA5D8}">
+<ds:datastoreItem xmlns:ds="http://schemas.openxmlformats.org/officeDocument/2006/customXml" ds:itemID="{9B29B6D6-3B21-465E-ACF3-1D39CC3E073D}">
   <ds:schemaRefs>
     <ds:schemaRef ds:uri="http://schemas.openxmlformats.org/officeDocument/2006/bibliography"/>
   </ds:schemaRefs>

</xml_diff>

<commit_message>
Proseguimento relazione, modifica frontend
</commit_message>
<xml_diff>
--- a/Relazione_MusicDiscover.docx
+++ b/Relazione_MusicDiscover.docx
@@ -190,15 +190,13 @@
         <w:t>,</w:t>
       </w:r>
       <w:r>
-        <w:t xml:space="preserve"> nel caso l’artista avesse un </w:t>
-      </w:r>
-      <w:proofErr w:type="spellStart"/>
-      <w:r>
-        <w:t>accout</w:t>
-      </w:r>
-      <w:proofErr w:type="spellEnd"/>
-      <w:r>
-        <w:t xml:space="preserve"> </w:t>
+        <w:t xml:space="preserve"> nel caso l’artista avesse un accou</w:t>
+      </w:r>
+      <w:r>
+        <w:t>n</w:t>
+      </w:r>
+      <w:r>
+        <w:t xml:space="preserve">t </w:t>
       </w:r>
       <w:r>
         <w:t>T</w:t>
@@ -4502,15 +4500,6 @@
         <w:jc w:val="left"/>
       </w:pPr>
       <w:r>
-        <w:t>.</w:t>
-      </w:r>
-    </w:p>
-    <w:p>
-      <w:pPr>
-        <w:pStyle w:val="Corpo"/>
-        <w:jc w:val="left"/>
-      </w:pPr>
-      <w:r>
         <w:t xml:space="preserve">Per importare un componente nel metodo di rendering si utilizzano dei tag simili a quelli HTML, </w:t>
       </w:r>
       <w:r>
@@ -4685,7 +4674,13 @@
       </w:r>
       <w:proofErr w:type="spellEnd"/>
       <w:r>
-        <w:t xml:space="preserve"> e li invierà al client, in seguito è possibile vedere il risultato della risposta del server</w:t>
+        <w:t xml:space="preserve"> e li invierà al client, in seguito è possibile vedere</w:t>
+      </w:r>
+      <w:r>
+        <w:t xml:space="preserve"> nel browser</w:t>
+      </w:r>
+      <w:r>
+        <w:t xml:space="preserve"> il risultato della risposta del server</w:t>
       </w:r>
     </w:p>
     <w:p>
@@ -4733,9 +4728,6 @@
           </wp:inline>
         </w:drawing>
       </w:r>
-      <w:r>
-        <w:t>.</w:t>
-      </w:r>
     </w:p>
     <w:p>
       <w:pPr>
@@ -4812,8 +4804,6 @@
       <w:r>
         <w:t>A</w:t>
       </w:r>
-      <w:bookmarkStart w:id="0" w:name="_GoBack"/>
-      <w:bookmarkEnd w:id="0"/>
       <w:r>
         <w:t>xios</w:t>
       </w:r>
@@ -4910,15 +4900,6 @@
         <w:jc w:val="left"/>
       </w:pPr>
       <w:r>
-        <w:t>.</w:t>
-      </w:r>
-    </w:p>
-    <w:p>
-      <w:pPr>
-        <w:pStyle w:val="Corpo"/>
-        <w:jc w:val="left"/>
-      </w:pPr>
-      <w:r>
         <w:t>Le informazioni ricevute dal server sono salvate nello stato del componente.</w:t>
       </w:r>
     </w:p>
@@ -4938,13 +4919,10 @@
       </w:pPr>
       <w:r>
         <w:lastRenderedPageBreak/>
-        <w:t>Oltre alle informazioni</w:t>
-      </w:r>
-      <w:r>
-        <w:t xml:space="preserve"> ricevute dal server,</w:t>
-      </w:r>
-      <w:r>
-        <w:t xml:space="preserve"> lo stato di </w:t>
+        <w:t>Lo</w:t>
+      </w:r>
+      <w:r>
+        <w:t xml:space="preserve"> stato di </w:t>
       </w:r>
       <w:proofErr w:type="spellStart"/>
       <w:r>
@@ -4952,7 +4930,13 @@
       </w:r>
       <w:proofErr w:type="spellEnd"/>
       <w:r>
-        <w:t xml:space="preserve"> contiene la variabile booleana </w:t>
+        <w:t xml:space="preserve"> contiene </w:t>
+      </w:r>
+      <w:r>
+        <w:t xml:space="preserve">inoltre </w:t>
+      </w:r>
+      <w:r>
+        <w:t xml:space="preserve">la variabile booleana </w:t>
       </w:r>
       <w:proofErr w:type="spellStart"/>
       <w:r>
@@ -4987,7 +4971,13 @@
         <w:jc w:val="left"/>
       </w:pPr>
       <w:r>
-        <w:t>Questo controllo è fatto semplicemente mettendo in and il componente da renderizzare e la variabile booleana:</w:t>
+        <w:t>Questo controllo è fatto semplicemente mettendo in and</w:t>
+      </w:r>
+      <w:r>
+        <w:t xml:space="preserve"> (&amp;&amp;)</w:t>
+      </w:r>
+      <w:r>
+        <w:t xml:space="preserve"> il componente da renderizzare e la variabile booleana:</w:t>
       </w:r>
     </w:p>
     <w:p>
@@ -5042,11 +5032,780 @@
         <w:jc w:val="left"/>
       </w:pPr>
       <w:r>
+        <w:t>Le informazioni per comporre gli album nel browser sono date dal client attraverso un API gestita del server da me sviluppato</w:t>
+      </w:r>
+      <w:r>
+        <w:t xml:space="preserve"> e l</w:t>
+      </w:r>
+      <w:r>
+        <w:t xml:space="preserve">’end-point per usufruire di questa API è “/download” </w:t>
+      </w:r>
+      <w:r>
+        <w:t>a cui</w:t>
+      </w:r>
+      <w:r>
+        <w:t xml:space="preserve"> deve essere associato un parametro</w:t>
+      </w:r>
+      <w:r>
+        <w:t>,</w:t>
+      </w:r>
+      <w:r>
+        <w:t xml:space="preserve"> “</w:t>
+      </w:r>
+      <w:r>
+        <w:t>download_link</w:t>
+      </w:r>
+      <w:r>
+        <w:t>”.</w:t>
+      </w:r>
+    </w:p>
+    <w:p>
+      <w:pPr>
+        <w:pStyle w:val="Corpo"/>
+        <w:jc w:val="left"/>
+      </w:pPr>
+      <w:r>
+        <w:t xml:space="preserve">Una volta fatta la richiesta al server esso si occuperà di recuperare i dati dal sito </w:t>
+      </w:r>
+      <w:proofErr w:type="spellStart"/>
+      <w:r>
+        <w:t>Bandcamp</w:t>
+      </w:r>
+      <w:proofErr w:type="spellEnd"/>
+      <w:r>
+        <w:t xml:space="preserve"> tramite l’utilizzo delle espressioni regolari, che ho utilizzato per mancanza di API da parte </w:t>
+      </w:r>
+      <w:r>
+        <w:t>di</w:t>
+      </w:r>
+      <w:r>
+        <w:t xml:space="preserve"> </w:t>
+      </w:r>
+      <w:proofErr w:type="spellStart"/>
+      <w:r>
+        <w:t>B</w:t>
+      </w:r>
+      <w:r>
+        <w:t>andcamp</w:t>
+      </w:r>
+      <w:proofErr w:type="spellEnd"/>
+      <w:r>
         <w:t>.</w:t>
       </w:r>
     </w:p>
+    <w:p>
+      <w:pPr>
+        <w:pStyle w:val="Corpo"/>
+        <w:jc w:val="left"/>
+      </w:pPr>
+      <w:r>
+        <w:t>Per trovare un’alternativa alle espressioni regolari</w:t>
+      </w:r>
+      <w:r>
+        <w:t>,</w:t>
+      </w:r>
+      <w:r>
+        <w:t xml:space="preserve"> ho provato ad utilizzare dei moduli per il web </w:t>
+      </w:r>
+      <w:proofErr w:type="spellStart"/>
+      <w:r>
+        <w:t>scrapping</w:t>
+      </w:r>
+      <w:proofErr w:type="spellEnd"/>
+      <w:r>
+        <w:t xml:space="preserve"> come Cheerio.js.</w:t>
+      </w:r>
+      <w:r>
+        <w:t xml:space="preserve"> </w:t>
+      </w:r>
+      <w:r>
+        <w:t>Tuttavia</w:t>
+      </w:r>
+      <w:r>
+        <w:t>,</w:t>
+      </w:r>
+      <w:r>
+        <w:t xml:space="preserve"> nonostante siano </w:t>
+      </w:r>
+      <w:r>
+        <w:t>facili da utilizzare, ho preferito continuare ad utilizzare le espressioni regolari per la loro velocità di esecuzione e la loro flessibilità.</w:t>
+      </w:r>
+    </w:p>
+    <w:p>
+      <w:pPr>
+        <w:pStyle w:val="Corpo"/>
+        <w:jc w:val="left"/>
+      </w:pPr>
+      <w:r>
+        <w:t xml:space="preserve">Il server recupera le informazioni in maniera sequenziale per mantenere la consistenza rispetto alla </w:t>
+      </w:r>
+      <w:r>
+        <w:t>data di uscita degli album, ciò è fatto tramite chiamate di funzioni nidificate con il costrutto delle premesse.</w:t>
+      </w:r>
+    </w:p>
+    <w:p>
+      <w:pPr>
+        <w:pStyle w:val="Corpo"/>
+        <w:jc w:val="left"/>
+      </w:pPr>
+      <w:r>
+        <w:t>In Javascript una promessa è un oggetto usato per eseguire funzioni asincrone che rendono l’esecuzione di azioni non bloccanti nel server e sono una struttura che si può schematizzare nel seguente modo:</w:t>
+      </w:r>
+    </w:p>
+    <w:p>
+      <w:pPr>
+        <w:pStyle w:val="Corpo"/>
+        <w:jc w:val="left"/>
+      </w:pPr>
+      <w:r>
+        <w:rPr>
+          <w:noProof/>
+        </w:rPr>
+        <w:lastRenderedPageBreak/>
+        <w:drawing>
+          <wp:inline distT="0" distB="0" distL="0" distR="0" wp14:anchorId="4F3C8C96" wp14:editId="036E0B32">
+            <wp:extent cx="6120130" cy="2057400"/>
+            <wp:effectExtent l="0" t="0" r="0" b="0"/>
+            <wp:docPr id="7" name="Immagine 7" descr="Immagine che contiene screenshot&#10;&#10;Descrizione generata automaticamente"/>
+            <wp:cNvGraphicFramePr>
+              <a:graphicFrameLocks xmlns:a="http://schemas.openxmlformats.org/drawingml/2006/main" noChangeAspect="1"/>
+            </wp:cNvGraphicFramePr>
+            <a:graphic xmlns:a="http://schemas.openxmlformats.org/drawingml/2006/main">
+              <a:graphicData uri="http://schemas.openxmlformats.org/drawingml/2006/picture">
+                <pic:pic xmlns:pic="http://schemas.openxmlformats.org/drawingml/2006/picture">
+                  <pic:nvPicPr>
+                    <pic:cNvPr id="7" name="promises.png"/>
+                    <pic:cNvPicPr/>
+                  </pic:nvPicPr>
+                  <pic:blipFill>
+                    <a:blip r:embed="rId20"/>
+                    <a:stretch>
+                      <a:fillRect/>
+                    </a:stretch>
+                  </pic:blipFill>
+                  <pic:spPr>
+                    <a:xfrm>
+                      <a:off x="0" y="0"/>
+                      <a:ext cx="6120130" cy="2057400"/>
+                    </a:xfrm>
+                    <a:prstGeom prst="rect">
+                      <a:avLst/>
+                    </a:prstGeom>
+                  </pic:spPr>
+                </pic:pic>
+              </a:graphicData>
+            </a:graphic>
+          </wp:inline>
+        </w:drawing>
+      </w:r>
+    </w:p>
+    <w:p>
+      <w:pPr>
+        <w:pStyle w:val="Corpo"/>
+        <w:jc w:val="left"/>
+      </w:pPr>
+      <w:r>
+        <w:t>All’inizio della cascata di promesse creo un oggetto “info” che è il contenitore delle informazioni che successivamente dovranno essere mandare e già contiene tutti i campi necessari al servizio.</w:t>
+      </w:r>
+    </w:p>
+    <w:p>
+      <w:pPr>
+        <w:pStyle w:val="Corpo"/>
+        <w:jc w:val="left"/>
+      </w:pPr>
+      <w:r>
+        <w:t xml:space="preserve">Successivamente questo oggetto viene passato nella cascata di funzioni e ogni funzione è incaricata di </w:t>
+      </w:r>
+      <w:r>
+        <w:t>fare una copia dell’oggetto, compilare le informazioni di un campo e passare l’oggetto alla funzione successiva.</w:t>
+      </w:r>
+    </w:p>
+    <w:p>
+      <w:pPr>
+        <w:pStyle w:val="Corpo"/>
+        <w:jc w:val="left"/>
+      </w:pPr>
+      <w:r>
+        <w:t xml:space="preserve">In questo modo dividendo </w:t>
+      </w:r>
+      <w:r>
+        <w:t>il recupero di informazioni tramite molteplici funzioni si semplifica di molto il debugging e il testing, potendo testare una funzione alla volta senza dover eseguire tutto il blocco.</w:t>
+      </w:r>
+    </w:p>
+    <w:p>
+      <w:pPr>
+        <w:pStyle w:val="Corpo"/>
+        <w:jc w:val="left"/>
+      </w:pPr>
+      <w:r>
+        <w:t>Successivamente s</w:t>
+      </w:r>
+      <w:r>
+        <w:t xml:space="preserve">e il recupero dei dati è andato a buon fine il server manderà </w:t>
+      </w:r>
+      <w:r>
+        <w:t>l’oggetto info</w:t>
+      </w:r>
+      <w:r>
+        <w:t xml:space="preserve"> al client, questo oggetto </w:t>
+      </w:r>
+      <w:r>
+        <w:t xml:space="preserve">è in formato </w:t>
+      </w:r>
+      <w:proofErr w:type="spellStart"/>
+      <w:r>
+        <w:t>Json</w:t>
+      </w:r>
+      <w:proofErr w:type="spellEnd"/>
+      <w:r>
+        <w:t xml:space="preserve"> e </w:t>
+      </w:r>
+      <w:r>
+        <w:t>contiene diverse informazioni</w:t>
+      </w:r>
+      <w:r>
+        <w:t>,</w:t>
+      </w:r>
+      <w:r>
+        <w:t xml:space="preserve"> </w:t>
+      </w:r>
+      <w:r>
+        <w:t>ma il dato più importante è l’</w:t>
+      </w:r>
+      <w:r>
+        <w:t>a</w:t>
+      </w:r>
+      <w:r>
+        <w:t>rray “</w:t>
+      </w:r>
+      <w:proofErr w:type="spellStart"/>
+      <w:r>
+        <w:t>albums</w:t>
+      </w:r>
+      <w:proofErr w:type="spellEnd"/>
+      <w:r>
+        <w:t>” questo array è formato da una serie di oggetti che hanno come campi:</w:t>
+      </w:r>
+    </w:p>
+    <w:p>
+      <w:pPr>
+        <w:pStyle w:val="Corpo"/>
+        <w:numPr>
+          <w:ilvl w:val="0"/>
+          <w:numId w:val="3"/>
+        </w:numPr>
+        <w:jc w:val="left"/>
+      </w:pPr>
+      <w:proofErr w:type="spellStart"/>
+      <w:r>
+        <w:t>Link_album</w:t>
+      </w:r>
+      <w:proofErr w:type="spellEnd"/>
+      <w:r>
+        <w:t xml:space="preserve">: che è il link a cui è possibile comprare l’album e usufruire dei servizi di </w:t>
+      </w:r>
+      <w:proofErr w:type="spellStart"/>
+      <w:r>
+        <w:t>Bandcamp</w:t>
+      </w:r>
+      <w:proofErr w:type="spellEnd"/>
+      <w:r>
+        <w:t>;</w:t>
+      </w:r>
+    </w:p>
+    <w:p>
+      <w:pPr>
+        <w:pStyle w:val="Corpo"/>
+        <w:numPr>
+          <w:ilvl w:val="0"/>
+          <w:numId w:val="3"/>
+        </w:numPr>
+        <w:jc w:val="left"/>
+      </w:pPr>
+      <w:proofErr w:type="spellStart"/>
+      <w:r>
+        <w:t>foto_album</w:t>
+      </w:r>
+      <w:proofErr w:type="spellEnd"/>
+      <w:r>
+        <w:t>: Link alla foto della copertina dell’album necessaria per visualizzare le immagini nel browser;</w:t>
+      </w:r>
+    </w:p>
+    <w:p>
+      <w:pPr>
+        <w:pStyle w:val="Corpo"/>
+        <w:numPr>
+          <w:ilvl w:val="0"/>
+          <w:numId w:val="3"/>
+        </w:numPr>
+        <w:jc w:val="left"/>
+      </w:pPr>
+      <w:proofErr w:type="spellStart"/>
+      <w:r>
+        <w:t>Nome_album</w:t>
+      </w:r>
+      <w:proofErr w:type="spellEnd"/>
+      <w:r>
+        <w:t>: Il nome è esplicativo;</w:t>
+      </w:r>
+    </w:p>
+    <w:p>
+      <w:pPr>
+        <w:pStyle w:val="Corpo"/>
+        <w:numPr>
+          <w:ilvl w:val="0"/>
+          <w:numId w:val="3"/>
+        </w:numPr>
+        <w:jc w:val="left"/>
+      </w:pPr>
+      <w:r>
+        <w:t>Canzoni: È la lista delle canzoni che compongono l’album</w:t>
+      </w:r>
+    </w:p>
+    <w:p>
+      <w:pPr>
+        <w:pStyle w:val="Corpo"/>
+        <w:jc w:val="left"/>
+      </w:pPr>
+      <w:r>
+        <w:t>Se si vuole testare questa API è sufficiente andare al seguente link</w:t>
+      </w:r>
+      <w:r>
+        <w:t>:</w:t>
+      </w:r>
+    </w:p>
+    <w:p>
+      <w:pPr>
+        <w:pStyle w:val="Corpo"/>
+        <w:jc w:val="left"/>
+      </w:pPr>
+      <w:r>
+        <w:t>“</w:t>
+      </w:r>
+      <w:r>
+        <w:t>localhost:3001/download/?download_link=https://noveller.bandcamp.com/</w:t>
+      </w:r>
+      <w:r>
+        <w:t>”.</w:t>
+      </w:r>
+    </w:p>
+    <w:p>
+      <w:pPr>
+        <w:pStyle w:val="Corpo"/>
+        <w:jc w:val="left"/>
+      </w:pPr>
+    </w:p>
+    <w:p>
+      <w:pPr>
+        <w:pStyle w:val="Corpo"/>
+        <w:jc w:val="left"/>
+      </w:pPr>
+    </w:p>
+    <w:p>
+      <w:pPr>
+        <w:pStyle w:val="Corpo"/>
+        <w:jc w:val="left"/>
+        <w:rPr>
+          <w:sz w:val="32"/>
+          <w:szCs w:val="32"/>
+        </w:rPr>
+      </w:pPr>
+      <w:r>
+        <w:rPr>
+          <w:sz w:val="32"/>
+          <w:szCs w:val="32"/>
+        </w:rPr>
+        <w:lastRenderedPageBreak/>
+        <w:t xml:space="preserve">5.4 Pagina </w:t>
+      </w:r>
+      <w:proofErr w:type="spellStart"/>
+      <w:r>
+        <w:rPr>
+          <w:sz w:val="32"/>
+          <w:szCs w:val="32"/>
+        </w:rPr>
+        <w:t>Lastfm</w:t>
+      </w:r>
+      <w:proofErr w:type="spellEnd"/>
+    </w:p>
+    <w:p>
+      <w:pPr>
+        <w:pStyle w:val="Corpo"/>
+        <w:jc w:val="left"/>
+      </w:pPr>
+      <w:r>
+        <w:t>Successivamente</w:t>
+      </w:r>
+      <w:r>
+        <w:t xml:space="preserve">, nella terza pagina, abbiamo la parte che si occupa di servire al cliente informazioni più dettagliate </w:t>
+      </w:r>
+      <w:r>
+        <w:t>su</w:t>
+      </w:r>
+      <w:r>
+        <w:t>ll’autore</w:t>
+      </w:r>
+      <w:r>
+        <w:t>, esse</w:t>
+      </w:r>
+      <w:r>
+        <w:t xml:space="preserve"> sono prese dal sito </w:t>
+      </w:r>
+      <w:proofErr w:type="spellStart"/>
+      <w:r>
+        <w:t>Lastfm</w:t>
+      </w:r>
+      <w:proofErr w:type="spellEnd"/>
+      <w:r>
+        <w:t xml:space="preserve"> e sono richieste tramite l’API del sito. </w:t>
+      </w:r>
+    </w:p>
+    <w:p>
+      <w:pPr>
+        <w:pStyle w:val="Corpo"/>
+        <w:jc w:val="left"/>
+      </w:pPr>
+      <w:r>
+        <w:t>Le informazioni che ho scelto mostrare nella mia web application sono:</w:t>
+      </w:r>
+    </w:p>
+    <w:p>
+      <w:pPr>
+        <w:pStyle w:val="Corpo"/>
+        <w:numPr>
+          <w:ilvl w:val="0"/>
+          <w:numId w:val="3"/>
+        </w:numPr>
+        <w:jc w:val="left"/>
+      </w:pPr>
+      <w:r>
+        <w:t>Le foto dell’artista;</w:t>
+      </w:r>
+    </w:p>
+    <w:p>
+      <w:pPr>
+        <w:pStyle w:val="Corpo"/>
+        <w:numPr>
+          <w:ilvl w:val="0"/>
+          <w:numId w:val="3"/>
+        </w:numPr>
+        <w:jc w:val="left"/>
+      </w:pPr>
+      <w:r>
+        <w:t>La biografia incentrata sull’aspetto musicale dell’artista;</w:t>
+      </w:r>
+    </w:p>
+    <w:p>
+      <w:pPr>
+        <w:pStyle w:val="Corpo"/>
+        <w:numPr>
+          <w:ilvl w:val="0"/>
+          <w:numId w:val="3"/>
+        </w:numPr>
+        <w:jc w:val="left"/>
+      </w:pPr>
+      <w:r>
+        <w:t>Le canzoni più sentite dell</w:t>
+      </w:r>
+      <w:r>
+        <w:t>’artista;</w:t>
+      </w:r>
+    </w:p>
+    <w:p>
+      <w:pPr>
+        <w:pStyle w:val="Corpo"/>
+        <w:numPr>
+          <w:ilvl w:val="0"/>
+          <w:numId w:val="3"/>
+        </w:numPr>
+        <w:jc w:val="left"/>
+      </w:pPr>
+      <w:r>
+        <w:t>Gli album più popolari dell’artista;</w:t>
+      </w:r>
+    </w:p>
+    <w:p>
+      <w:pPr>
+        <w:pStyle w:val="Corpo"/>
+        <w:numPr>
+          <w:ilvl w:val="0"/>
+          <w:numId w:val="3"/>
+        </w:numPr>
+        <w:jc w:val="left"/>
+      </w:pPr>
+      <w:r>
+        <w:t>Gli artisti simili dell’artista.</w:t>
+      </w:r>
+    </w:p>
+    <w:p>
+      <w:pPr>
+        <w:pStyle w:val="Corpo"/>
+        <w:jc w:val="left"/>
+      </w:pPr>
+      <w:r>
+        <w:t>I dati</w:t>
+      </w:r>
+      <w:r>
+        <w:t xml:space="preserve"> riguardo canzoni, </w:t>
+      </w:r>
+      <w:proofErr w:type="spellStart"/>
+      <w:r>
+        <w:t>albums</w:t>
+      </w:r>
+      <w:proofErr w:type="spellEnd"/>
+      <w:r>
+        <w:t xml:space="preserve"> e artisti simili sono quell</w:t>
+      </w:r>
+      <w:r>
+        <w:t>i</w:t>
+      </w:r>
+      <w:r>
+        <w:t xml:space="preserve"> che ritengo più importanti.</w:t>
+      </w:r>
+    </w:p>
+    <w:p>
+      <w:pPr>
+        <w:pStyle w:val="Corpo"/>
+        <w:jc w:val="left"/>
+      </w:pPr>
+      <w:r>
+        <w:t xml:space="preserve">Iniziando con le canzoni, si può scegliere il periodo di tempo </w:t>
+      </w:r>
+      <w:r>
+        <w:t>in cui prendere i dati</w:t>
+      </w:r>
+      <w:r>
+        <w:t>, nel mio caso ho scelto un lasso temporale di una settimana, per vedere le ultime tendenze</w:t>
+      </w:r>
+      <w:r>
+        <w:t>,</w:t>
+      </w:r>
+      <w:r>
+        <w:t xml:space="preserve"> invece che </w:t>
+      </w:r>
+      <w:r>
+        <w:t>prendere un lasso di tempo di un mese o più, poiché ritengo che un tempo così dilatato non rispecchi un trend</w:t>
+      </w:r>
+      <w:r>
+        <w:t>. Gli ascolti sono contati</w:t>
+      </w:r>
+      <w:r>
+        <w:t xml:space="preserve"> in maniera diversa secondo il device di ascolto, se la canzone viene ascoltata tramite browser bisogna ascoltare tutto il brano affinché venga contata come ascolto, invece se la si ascolta sul programma desktop c’è un tetto minimo di tempo per contare la canzone come ascoltata.</w:t>
+      </w:r>
+    </w:p>
+    <w:p>
+      <w:pPr>
+        <w:pStyle w:val="Corpo"/>
+        <w:jc w:val="left"/>
+      </w:pPr>
+      <w:r>
+        <w:t xml:space="preserve">La popolarità degli </w:t>
+      </w:r>
+      <w:proofErr w:type="spellStart"/>
+      <w:r>
+        <w:t>albums</w:t>
+      </w:r>
+      <w:proofErr w:type="spellEnd"/>
+      <w:r>
+        <w:t>, similmente alle canzoni, è basata sugli ascolti cumulativi delle varie canzoni che compongono l’album singolo</w:t>
+      </w:r>
+      <w:r>
+        <w:t>.</w:t>
+      </w:r>
+    </w:p>
+    <w:p>
+      <w:pPr>
+        <w:pStyle w:val="Corpo"/>
+        <w:jc w:val="left"/>
+      </w:pPr>
+      <w:r>
+        <w:t>Invece per gli Artisti si usa una combinazione di due fattori:</w:t>
+      </w:r>
+    </w:p>
+    <w:p>
+      <w:pPr>
+        <w:pStyle w:val="Corpo"/>
+        <w:numPr>
+          <w:ilvl w:val="0"/>
+          <w:numId w:val="4"/>
+        </w:numPr>
+        <w:jc w:val="left"/>
+      </w:pPr>
+      <w:r>
+        <w:t>Il primo fattore sono i tag degli artisti, un autore che avrà cinque tag simili ad un altro autore avrà una forte probabilità di fare musica simile;</w:t>
+      </w:r>
+    </w:p>
+    <w:p>
+      <w:pPr>
+        <w:pStyle w:val="Corpo"/>
+        <w:numPr>
+          <w:ilvl w:val="0"/>
+          <w:numId w:val="4"/>
+        </w:numPr>
+        <w:jc w:val="left"/>
+      </w:pPr>
+      <w:r>
+        <w:t>Il secondo fattore è l’evento in cui se a entrambe le persone A e B piacciono gli artisti X e Y ci sarà un’alta probabilità che gli artisti X e Y siano correlati.</w:t>
+      </w:r>
+    </w:p>
+    <w:p>
+      <w:pPr>
+        <w:pStyle w:val="Corpo"/>
+        <w:jc w:val="left"/>
+      </w:pPr>
+    </w:p>
+    <w:p>
+      <w:pPr>
+        <w:pStyle w:val="Corpo"/>
+        <w:jc w:val="left"/>
+      </w:pPr>
+      <w:r>
+        <w:t xml:space="preserve">Il modo in cui ho scelto di rappresentare questi dati sulla pagina è basato su </w:t>
+      </w:r>
+      <w:proofErr w:type="gramStart"/>
+      <w:r>
+        <w:t>4</w:t>
+      </w:r>
+      <w:proofErr w:type="gramEnd"/>
+      <w:r>
+        <w:t xml:space="preserve"> componenti.</w:t>
+      </w:r>
+    </w:p>
+    <w:p>
+      <w:pPr>
+        <w:pStyle w:val="Corpo"/>
+        <w:jc w:val="left"/>
+      </w:pPr>
+      <w:r>
+        <w:t xml:space="preserve">Il primo è un </w:t>
+      </w:r>
+      <w:proofErr w:type="spellStart"/>
+      <w:r>
+        <w:t>Carousel</w:t>
+      </w:r>
+      <w:proofErr w:type="spellEnd"/>
+      <w:r>
+        <w:t xml:space="preserve"> </w:t>
+      </w:r>
+      <w:r>
+        <w:t>semplice per contenere in maniera compatta le foto.</w:t>
+      </w:r>
+    </w:p>
+    <w:p>
+      <w:pPr>
+        <w:pStyle w:val="Corpo"/>
+        <w:jc w:val="left"/>
+      </w:pPr>
+      <w:r>
+        <w:lastRenderedPageBreak/>
+        <w:t>Il secondo componente è un’area di testo che si occupa di visualizzare la biografia dell’artista.</w:t>
+      </w:r>
+    </w:p>
+    <w:p>
+      <w:pPr>
+        <w:pStyle w:val="Corpo"/>
+        <w:jc w:val="left"/>
+      </w:pPr>
+      <w:r>
+        <w:t>Il terzo componente è formato da un pannello “Card” in cui nell’</w:t>
+      </w:r>
+      <w:proofErr w:type="spellStart"/>
+      <w:r>
+        <w:t>header</w:t>
+      </w:r>
+      <w:proofErr w:type="spellEnd"/>
+      <w:r>
+        <w:t xml:space="preserve"> c’è la possibilità di selezionare se si vogliono vedere le canzoni o gli album più popolari e il body della Card è formato dall’elenco delle canzoni/</w:t>
+      </w:r>
+      <w:proofErr w:type="spellStart"/>
+      <w:r>
+        <w:t>albums</w:t>
+      </w:r>
+      <w:proofErr w:type="spellEnd"/>
+      <w:r>
+        <w:t xml:space="preserve">. Ad ogni canzone o album è associato un bottone che se cliccato porta alla pagina di </w:t>
+      </w:r>
+      <w:proofErr w:type="spellStart"/>
+      <w:r>
+        <w:t>Youtube</w:t>
+      </w:r>
+      <w:proofErr w:type="spellEnd"/>
+      <w:r>
+        <w:t xml:space="preserve"> in cui si è fatta automaticamente la ricerca della canzone/album in questione.</w:t>
+      </w:r>
+    </w:p>
+    <w:p>
+      <w:pPr>
+        <w:pStyle w:val="Corpo"/>
+        <w:jc w:val="left"/>
+      </w:pPr>
+      <w:r>
+        <w:t xml:space="preserve">L’ultimo componente è anch’esso un componente Card in cui visualizzo gli artisti simili nell’ordine proposto dall’API e anche in questo caso ad ogni artista è associato un bottone che porta alla ricerca dell’artista su </w:t>
+      </w:r>
+      <w:proofErr w:type="spellStart"/>
+      <w:r>
+        <w:t>Youtube</w:t>
+      </w:r>
+      <w:proofErr w:type="spellEnd"/>
+      <w:r>
+        <w:t>.</w:t>
+      </w:r>
+    </w:p>
+    <w:p>
+      <w:pPr>
+        <w:pStyle w:val="Corpo"/>
+        <w:jc w:val="left"/>
+      </w:pPr>
+      <w:r>
+        <w:t xml:space="preserve">Per prendere i dati dal sito </w:t>
+      </w:r>
+      <w:proofErr w:type="spellStart"/>
+      <w:r>
+        <w:t>Lastfm</w:t>
+      </w:r>
+      <w:proofErr w:type="spellEnd"/>
+      <w:r>
+        <w:t xml:space="preserve"> </w:t>
+      </w:r>
+      <w:r>
+        <w:t xml:space="preserve">il client fa una chiamata prima all’API del mio server che a sua volta fa delle chiamate all’API di </w:t>
+      </w:r>
+      <w:proofErr w:type="spellStart"/>
+      <w:r>
+        <w:t>Lastfm</w:t>
+      </w:r>
+      <w:proofErr w:type="spellEnd"/>
+      <w:r>
+        <w:t>.</w:t>
+      </w:r>
+    </w:p>
+    <w:p>
+      <w:pPr>
+        <w:pStyle w:val="Corpo"/>
+        <w:jc w:val="left"/>
+      </w:pPr>
+      <w:r>
+        <w:t xml:space="preserve">Quindi il server si occupa di compattare i vari dati che sono forniti dal sito di </w:t>
+      </w:r>
+      <w:proofErr w:type="spellStart"/>
+      <w:r>
+        <w:t>Lastfm</w:t>
+      </w:r>
+      <w:proofErr w:type="spellEnd"/>
+      <w:r>
+        <w:t xml:space="preserve"> in un unico oggetto JSON che contiene tutte le informazioni necessarie per visualizzare in maniera corretta la pagina front-end.</w:t>
+      </w:r>
+    </w:p>
+    <w:p>
+      <w:pPr>
+        <w:pStyle w:val="Corpo"/>
+        <w:jc w:val="left"/>
+      </w:pPr>
+      <w:bookmarkStart w:id="0" w:name="_GoBack"/>
+      <w:bookmarkEnd w:id="0"/>
+    </w:p>
     <w:sectPr>
-      <w:footerReference w:type="default" r:id="rId20"/>
+      <w:footerReference w:type="default" r:id="rId21"/>
       <w:pgSz w:w="11906" w:h="16838"/>
       <w:pgMar w:top="1134" w:right="1134" w:bottom="1134" w:left="1134" w:header="709" w:footer="850" w:gutter="0"/>
       <w:cols w:space="720"/>
@@ -5156,33 +5915,7 @@
             <w:szCs w:val="20"/>
             <w:u w:val="none"/>
           </w:rPr>
-          <w:t xml:space="preserve">"Definition of: </w:t>
-        </w:r>
-        <w:proofErr w:type="spellStart"/>
-        <w:r>
-          <w:rPr>
-            <w:rStyle w:val="Collegamentoipertestuale"/>
-            <w:rFonts w:ascii="Times New Roman" w:hAnsi="Times New Roman" w:cs="Times New Roman"/>
-            <w:i/>
-            <w:iCs/>
-            <w:sz w:val="20"/>
-            <w:szCs w:val="20"/>
-            <w:u w:val="none"/>
-          </w:rPr>
-          <w:t>dynamic</w:t>
-        </w:r>
-        <w:proofErr w:type="spellEnd"/>
-        <w:r>
-          <w:rPr>
-            <w:rStyle w:val="Collegamentoipertestuale"/>
-            <w:rFonts w:ascii="Times New Roman" w:hAnsi="Times New Roman" w:cs="Times New Roman"/>
-            <w:i/>
-            <w:iCs/>
-            <w:sz w:val="20"/>
-            <w:szCs w:val="20"/>
-            <w:u w:val="none"/>
-          </w:rPr>
-          <w:t xml:space="preserve"> Web page"</w:t>
+          <w:t>"Definition of: dynamic Web page"</w:t>
         </w:r>
       </w:hyperlink>
       <w:r>
@@ -5477,6 +6210,95 @@
     </w:lvl>
   </w:abstractNum>
   <w:abstractNum w:abstractNumId="1" w15:restartNumberingAfterBreak="0">
+    <w:nsid w:val="5BEA58C8"/>
+    <w:multiLevelType w:val="hybridMultilevel"/>
+    <w:tmpl w:val="C00C3C6C"/>
+    <w:lvl w:ilvl="0" w:tplc="04100011">
+      <w:start w:val="1"/>
+      <w:numFmt w:val="decimal"/>
+      <w:lvlText w:val="%1)"/>
+      <w:lvlJc w:val="left"/>
+      <w:pPr>
+        <w:ind w:left="720" w:hanging="360"/>
+      </w:pPr>
+      <w:rPr>
+        <w:rFonts w:hint="default"/>
+      </w:rPr>
+    </w:lvl>
+    <w:lvl w:ilvl="1" w:tplc="04100019" w:tentative="1">
+      <w:start w:val="1"/>
+      <w:numFmt w:val="lowerLetter"/>
+      <w:lvlText w:val="%2."/>
+      <w:lvlJc w:val="left"/>
+      <w:pPr>
+        <w:ind w:left="1440" w:hanging="360"/>
+      </w:pPr>
+    </w:lvl>
+    <w:lvl w:ilvl="2" w:tplc="0410001B" w:tentative="1">
+      <w:start w:val="1"/>
+      <w:numFmt w:val="lowerRoman"/>
+      <w:lvlText w:val="%3."/>
+      <w:lvlJc w:val="right"/>
+      <w:pPr>
+        <w:ind w:left="2160" w:hanging="180"/>
+      </w:pPr>
+    </w:lvl>
+    <w:lvl w:ilvl="3" w:tplc="0410000F" w:tentative="1">
+      <w:start w:val="1"/>
+      <w:numFmt w:val="decimal"/>
+      <w:lvlText w:val="%4."/>
+      <w:lvlJc w:val="left"/>
+      <w:pPr>
+        <w:ind w:left="2880" w:hanging="360"/>
+      </w:pPr>
+    </w:lvl>
+    <w:lvl w:ilvl="4" w:tplc="04100019" w:tentative="1">
+      <w:start w:val="1"/>
+      <w:numFmt w:val="lowerLetter"/>
+      <w:lvlText w:val="%5."/>
+      <w:lvlJc w:val="left"/>
+      <w:pPr>
+        <w:ind w:left="3600" w:hanging="360"/>
+      </w:pPr>
+    </w:lvl>
+    <w:lvl w:ilvl="5" w:tplc="0410001B" w:tentative="1">
+      <w:start w:val="1"/>
+      <w:numFmt w:val="lowerRoman"/>
+      <w:lvlText w:val="%6."/>
+      <w:lvlJc w:val="right"/>
+      <w:pPr>
+        <w:ind w:left="4320" w:hanging="180"/>
+      </w:pPr>
+    </w:lvl>
+    <w:lvl w:ilvl="6" w:tplc="0410000F" w:tentative="1">
+      <w:start w:val="1"/>
+      <w:numFmt w:val="decimal"/>
+      <w:lvlText w:val="%7."/>
+      <w:lvlJc w:val="left"/>
+      <w:pPr>
+        <w:ind w:left="5040" w:hanging="360"/>
+      </w:pPr>
+    </w:lvl>
+    <w:lvl w:ilvl="7" w:tplc="04100019" w:tentative="1">
+      <w:start w:val="1"/>
+      <w:numFmt w:val="lowerLetter"/>
+      <w:lvlText w:val="%8."/>
+      <w:lvlJc w:val="left"/>
+      <w:pPr>
+        <w:ind w:left="5760" w:hanging="360"/>
+      </w:pPr>
+    </w:lvl>
+    <w:lvl w:ilvl="8" w:tplc="0410001B" w:tentative="1">
+      <w:start w:val="1"/>
+      <w:numFmt w:val="lowerRoman"/>
+      <w:lvlText w:val="%9."/>
+      <w:lvlJc w:val="right"/>
+      <w:pPr>
+        <w:ind w:left="6480" w:hanging="180"/>
+      </w:pPr>
+    </w:lvl>
+  </w:abstractNum>
+  <w:abstractNum w:abstractNumId="2" w15:restartNumberingAfterBreak="0">
     <w:nsid w:val="66BB6CB9"/>
     <w:multiLevelType w:val="hybridMultilevel"/>
     <w:tmpl w:val="ACE8E3CA"/>
@@ -5589,7 +6411,7 @@
       </w:rPr>
     </w:lvl>
   </w:abstractNum>
-  <w:abstractNum w:abstractNumId="2" w15:restartNumberingAfterBreak="0">
+  <w:abstractNum w:abstractNumId="3" w15:restartNumberingAfterBreak="0">
     <w:nsid w:val="7F0D619B"/>
     <w:multiLevelType w:val="hybridMultilevel"/>
     <w:tmpl w:val="87E4DAE2"/>
@@ -5703,13 +6525,16 @@
     </w:lvl>
   </w:abstractNum>
   <w:num w:numId="1">
-    <w:abstractNumId w:val="2"/>
+    <w:abstractNumId w:val="3"/>
   </w:num>
   <w:num w:numId="2">
-    <w:abstractNumId w:val="1"/>
+    <w:abstractNumId w:val="2"/>
   </w:num>
   <w:num w:numId="3">
     <w:abstractNumId w:val="0"/>
+  </w:num>
+  <w:num w:numId="4">
+    <w:abstractNumId w:val="1"/>
   </w:num>
 </w:numbering>
 </file>
@@ -6637,6 +7462,30 @@
       <w:rFonts w:ascii="Courier New" w:eastAsia="Times New Roman" w:hAnsi="Courier New" w:cs="Courier New"/>
       <w:sz w:val="20"/>
       <w:szCs w:val="20"/>
+    </w:rPr>
+  </w:style>
+  <w:style w:type="character" w:styleId="Menzionenonrisolta">
+    <w:name w:val="Unresolved Mention"/>
+    <w:basedOn w:val="Carpredefinitoparagrafo"/>
+    <w:uiPriority w:val="99"/>
+    <w:semiHidden/>
+    <w:unhideWhenUsed/>
+    <w:rsid w:val="001476DE"/>
+    <w:rPr>
+      <w:color w:val="605E5C"/>
+      <w:shd w:val="clear" w:color="auto" w:fill="E1DFDD"/>
+    </w:rPr>
+  </w:style>
+  <w:style w:type="character" w:styleId="Collegamentovisitato">
+    <w:name w:val="FollowedHyperlink"/>
+    <w:basedOn w:val="Carpredefinitoparagrafo"/>
+    <w:uiPriority w:val="99"/>
+    <w:semiHidden/>
+    <w:unhideWhenUsed/>
+    <w:rsid w:val="001476DE"/>
+    <w:rPr>
+      <w:color w:val="FF00FF" w:themeColor="followedHyperlink"/>
+      <w:u w:val="single"/>
     </w:rPr>
   </w:style>
 </w:styles>
@@ -7717,7 +8566,7 @@
 </file>
 
 <file path=customXml/itemProps1.xml><?xml version="1.0" encoding="utf-8"?>
-<ds:datastoreItem xmlns:ds="http://schemas.openxmlformats.org/officeDocument/2006/customXml" ds:itemID="{9B29B6D6-3B21-465E-ACF3-1D39CC3E073D}">
+<ds:datastoreItem xmlns:ds="http://schemas.openxmlformats.org/officeDocument/2006/customXml" ds:itemID="{C31DD5FD-8920-4C86-BCA9-967406396331}">
   <ds:schemaRefs>
     <ds:schemaRef ds:uri="http://schemas.openxmlformats.org/officeDocument/2006/bibliography"/>
   </ds:schemaRefs>

</xml_diff>